<commit_message>
More Specific Method Question
</commit_message>
<xml_diff>
--- a/documents/groupName_methodName.docx
+++ b/documents/groupName_methodName.docx
@@ -104,7 +104,21 @@
         <w:rPr>
           <w:rFonts w:ascii="Arial" w:hAnsi="Arial" w:cs="Arial"/>
         </w:rPr>
-        <w:t>Are there known advantages to this method?  Is there something in particular that sets this analysis apart from previous methods?</w:t>
+        <w:t xml:space="preserve">Are there known advantages to this method?  Is there something </w:t>
+      </w:r>
+      <w:proofErr w:type="gramStart"/>
+      <w:r>
+        <w:rPr>
+          <w:rFonts w:ascii="Arial" w:hAnsi="Arial" w:cs="Arial"/>
+        </w:rPr>
+        <w:t>in particular that</w:t>
+      </w:r>
+      <w:proofErr w:type="gramEnd"/>
+      <w:r>
+        <w:rPr>
+          <w:rFonts w:ascii="Arial" w:hAnsi="Arial" w:cs="Arial"/>
+        </w:rPr>
+        <w:t xml:space="preserve"> sets this analysis apart from previous methods?</w:t>
       </w:r>
     </w:p>
     <w:p>
@@ -154,7 +168,21 @@
         <w:rPr>
           <w:rFonts w:ascii="Arial" w:hAnsi="Arial" w:cs="Arial"/>
         </w:rPr>
-        <w:t>What does the method output, and how is this used to mitigate contributions from photospheric velocities?</w:t>
+        <w:t xml:space="preserve">What does the method output, and how is this used to mitigate contributions from </w:t>
+      </w:r>
+      <w:proofErr w:type="spellStart"/>
+      <w:r>
+        <w:rPr>
+          <w:rFonts w:ascii="Arial" w:hAnsi="Arial" w:cs="Arial"/>
+        </w:rPr>
+        <w:t>photospheric</w:t>
+      </w:r>
+      <w:proofErr w:type="spellEnd"/>
+      <w:r>
+        <w:rPr>
+          <w:rFonts w:ascii="Arial" w:hAnsi="Arial" w:cs="Arial"/>
+        </w:rPr>
+        <w:t xml:space="preserve"> velocities?</w:t>
       </w:r>
     </w:p>
     <w:p>
@@ -280,7 +308,21 @@
         <w:rPr>
           <w:rFonts w:ascii="Arial" w:hAnsi="Arial" w:cs="Arial"/>
         </w:rPr>
-        <w:t>Is this method designed to account for instrumental effects? If so, is this done in such a way as to be separable from photospheric velocities?</w:t>
+        <w:t xml:space="preserve">Is this method designed to account for instrumental effects? If so, is this done in such a way as to be separable from </w:t>
+      </w:r>
+      <w:proofErr w:type="spellStart"/>
+      <w:r>
+        <w:rPr>
+          <w:rFonts w:ascii="Arial" w:hAnsi="Arial" w:cs="Arial"/>
+        </w:rPr>
+        <w:t>photospheric</w:t>
+      </w:r>
+      <w:proofErr w:type="spellEnd"/>
+      <w:r>
+        <w:rPr>
+          <w:rFonts w:ascii="Arial" w:hAnsi="Arial" w:cs="Arial"/>
+        </w:rPr>
+        <w:t xml:space="preserve"> velocities?</w:t>
       </w:r>
     </w:p>
     <w:p>
@@ -373,7 +415,21 @@
         <w:rPr>
           <w:rFonts w:ascii="Arial" w:hAnsi="Arial" w:cs="Arial"/>
         </w:rPr>
-        <w:t>Are there any absolute requirements of the data that must be satisfied in order for this method to work?  Rough estimates welcome.</w:t>
+        <w:t xml:space="preserve">Are there any absolute requirements of the data that must be satisfied </w:t>
+      </w:r>
+      <w:proofErr w:type="gramStart"/>
+      <w:r>
+        <w:rPr>
+          <w:rFonts w:ascii="Arial" w:hAnsi="Arial" w:cs="Arial"/>
+        </w:rPr>
+        <w:t>in order for</w:t>
+      </w:r>
+      <w:proofErr w:type="gramEnd"/>
+      <w:r>
+        <w:rPr>
+          <w:rFonts w:ascii="Arial" w:hAnsi="Arial" w:cs="Arial"/>
+        </w:rPr>
+        <w:t xml:space="preserve"> this method to work?  Rough estimates welcome.</w:t>
       </w:r>
     </w:p>
     <w:p>
@@ -401,7 +457,21 @@
         <w:rPr>
           <w:rFonts w:ascii="Arial" w:hAnsi="Arial" w:cs="Arial"/>
         </w:rPr>
-        <w:t>Is there any prior knowledge about the star or planets that is required and/or would help the method? (e.g., Prot, Teff, transit constraints, etc.)</w:t>
+        <w:t xml:space="preserve">Is there any prior knowledge about the star or planets that is required and/or would help the method? (e.g., </w:t>
+      </w:r>
+      <w:proofErr w:type="spellStart"/>
+      <w:r>
+        <w:rPr>
+          <w:rFonts w:ascii="Arial" w:hAnsi="Arial" w:cs="Arial"/>
+        </w:rPr>
+        <w:t>Prot</w:t>
+      </w:r>
+      <w:proofErr w:type="spellEnd"/>
+      <w:r>
+        <w:rPr>
+          <w:rFonts w:ascii="Arial" w:hAnsi="Arial" w:cs="Arial"/>
+        </w:rPr>
+        <w:t>, Teff, transit constraints, etc.)</w:t>
       </w:r>
     </w:p>
     <w:p>
@@ -604,7 +674,7 @@
         <w:rPr>
           <w:rFonts w:ascii="Arial" w:hAnsi="Arial" w:cs="Arial"/>
         </w:rPr>
-        <w:t>What adjustments, if any, were required to implement this method on data from different instruments?</w:t>
+        <w:t>Was the method run on data from the different instruments together or separately?  Is there a reason for that choice?  What adjustments were required to implement this method on data from each instrument and/or on all instruments together?</w:t>
       </w:r>
     </w:p>
     <w:p>
@@ -747,6 +817,7 @@
         <w:rPr>
           <w:rFonts w:ascii="Arial" w:hAnsi="Arial" w:cs="Arial"/>
         </w:rPr>
+        <w:lastRenderedPageBreak/>
         <w:t>Was the method able to run on all exposures?  If not, is there a known reason why it failed for some exposures?</w:t>
       </w:r>
     </w:p>
@@ -775,7 +846,6 @@
         <w:rPr>
           <w:rFonts w:ascii="Arial" w:hAnsi="Arial" w:cs="Arial"/>
         </w:rPr>
-        <w:lastRenderedPageBreak/>
         <w:t>Is there any additional analysis or data that would have helped your method or produced a more confident result?  (e.g. photometry, follow-up data, etc.)</w:t>
       </w:r>
     </w:p>
@@ -2129,7 +2199,6 @@
   <w:style w:type="character" w:default="1" w:styleId="DefaultParagraphFont">
     <w:name w:val="Default Paragraph Font"/>
     <w:uiPriority w:val="1"/>
-    <w:semiHidden/>
     <w:unhideWhenUsed/>
   </w:style>
   <w:style w:type="table" w:default="1" w:styleId="TableNormal">

</xml_diff>